<commit_message>
added projects + updated resume
</commit_message>
<xml_diff>
--- a/resume/resume-2023-web.docx
+++ b/resume/resume-2023-web.docx
@@ -544,6 +544,7 @@
               <w:rPr/>
             </w:pPr>
             <w:hyperlink r:id="rId4">
+              <w:bookmarkStart w:id="1" w:name="__DdeLink__238_4288119392"/>
               <w:r>
                 <w:rPr>
                   <w:rStyle w:val="VisitedInternetLink"/>
@@ -555,6 +556,7 @@
                 <w:t>adrianmargel.ca</w:t>
               </w:r>
             </w:hyperlink>
+            <w:bookmarkEnd w:id="1"/>
           </w:p>
         </w:tc>
       </w:tr>
@@ -1430,7 +1432,7 @@
                     </w:rPr>
                     <w:t>OpenCL</w:t>
                   </w:r>
-                  <w:bookmarkStart w:id="1" w:name="__DdeLink__85_278860240"/>
+                  <w:bookmarkStart w:id="2" w:name="__DdeLink__85_278860240"/>
                   <w:r>
                     <w:rPr>
                       <w:rFonts w:ascii="Segoe UI" w:hAnsi="Segoe UI"/>
@@ -1452,7 +1454,7 @@
                     </w:rPr>
                     <w:t>(1 year)</w:t>
                   </w:r>
-                  <w:bookmarkEnd w:id="1"/>
+                  <w:bookmarkEnd w:id="2"/>
                 </w:p>
                 <w:p>
                   <w:pPr>
@@ -1660,7 +1662,23 @@
                 <w:szCs w:val="28"/>
               </w:rPr>
               <w:tab/>
-              <w:t xml:space="preserve">North Alberta Institute of Technology </w:t>
+              <w:t>North</w:t>
+            </w:r>
+            <w:r>
+              <w:rPr>
+                <w:rFonts w:ascii="Segoe UI Light" w:hAnsi="Segoe UI Light"/>
+                <w:sz w:val="28"/>
+                <w:szCs w:val="28"/>
+              </w:rPr>
+              <w:t>ern</w:t>
+            </w:r>
+            <w:r>
+              <w:rPr>
+                <w:rFonts w:ascii="Segoe UI Light" w:hAnsi="Segoe UI Light"/>
+                <w:sz w:val="28"/>
+                <w:szCs w:val="28"/>
+              </w:rPr>
+              <w:t xml:space="preserve"> Alberta Institute of Technology </w:t>
             </w:r>
             <w:r>
               <w:rPr>
@@ -1930,35 +1948,89 @@
                 <w:sz w:val="36"/>
                 <w:szCs w:val="36"/>
               </w:rPr>
-              <w:t>Personal Projects</w:t>
+              <w:t>Portfolio</w:t>
             </w:r>
           </w:p>
           <w:p>
             <w:pPr>
-              <w:pStyle w:val="TableContents"/>
+              <w:pStyle w:val="Normal"/>
               <w:spacing w:before="0" w:after="0"/>
+              <w:ind w:left="709" w:hanging="0"/>
               <w:jc w:val="left"/>
               <w:rPr/>
             </w:pPr>
-            <w:bookmarkStart w:id="2" w:name="__DdeLink__521_3416213384"/>
             <w:r>
               <w:rPr>
                 <w:rFonts w:ascii="Segoe UI" w:hAnsi="Segoe UI"/>
                 <w:sz w:val="24"/>
                 <w:szCs w:val="24"/>
               </w:rPr>
-              <w:t>I’ve worked on a huge number of impressive personal projects over the years, far too many to list here. Please see my portfolio where I showcase many of these – everything from small startups to Artificial Intelligence:</w:t>
-            </w:r>
-            <w:bookmarkEnd w:id="2"/>
+              <w:t xml:space="preserve">Explore my portfolio at </w:t>
+            </w:r>
+            <w:hyperlink r:id="rId5">
+              <w:r>
+                <w:rPr>
+                  <w:rStyle w:val="VisitedInternetLink"/>
+                  <w:rFonts w:ascii="Segoe UI" w:hAnsi="Segoe UI"/>
+                  <w:b w:val="false"/>
+                  <w:bCs w:val="false"/>
+                  <w:color w:val="58934C"/>
+                  <w:sz w:val="24"/>
+                  <w:szCs w:val="24"/>
+                </w:rPr>
+                <w:t>adrianmargel.ca</w:t>
+              </w:r>
+            </w:hyperlink>
+            <w:r>
+              <w:rPr>
+                <w:rStyle w:val="VisitedInternetLink"/>
+                <w:rFonts w:ascii="Segoe UI" w:hAnsi="Segoe UI"/>
+                <w:b/>
+                <w:bCs/>
+                <w:color w:val="7AC16C"/>
+                <w:sz w:val="24"/>
+                <w:szCs w:val="24"/>
+              </w:rPr>
+              <w:t xml:space="preserve"> </w:t>
+            </w:r>
+            <w:r>
+              <w:rPr>
+                <w:rFonts w:ascii="Segoe UI" w:hAnsi="Segoe UI"/>
+                <w:sz w:val="24"/>
+                <w:szCs w:val="24"/>
+              </w:rPr>
+              <w:t>which showcases some of my personal work – everything from small startups to artificial intelligence.</w:t>
+            </w:r>
+          </w:p>
+          <w:p>
+            <w:pPr>
+              <w:pStyle w:val="Normal"/>
+              <w:spacing w:before="0" w:after="0"/>
+              <w:ind w:left="709" w:hanging="0"/>
+              <w:jc w:val="left"/>
+              <w:rPr>
+                <w:rFonts w:ascii="Segoe UI" w:hAnsi="Segoe UI"/>
+                <w:sz w:val="24"/>
+                <w:szCs w:val="24"/>
+              </w:rPr>
+            </w:pPr>
+            <w:r>
+              <w:rPr>
+                <w:rFonts w:ascii="Segoe UI" w:hAnsi="Segoe UI"/>
+                <w:sz w:val="24"/>
+                <w:szCs w:val="24"/>
+              </w:rPr>
+            </w:r>
           </w:p>
           <w:p>
             <w:pPr>
               <w:pStyle w:val="TableContents"/>
               <w:spacing w:before="57" w:after="57"/>
+              <w:ind w:left="0" w:hanging="0"/>
               <w:jc w:val="center"/>
               <w:rPr/>
             </w:pPr>
-            <w:hyperlink r:id="rId5">
+            <w:hyperlink r:id="rId6">
               <w:r>
                 <w:rPr>
                   <w:rStyle w:val="InternetLink"/>
@@ -2135,7 +2207,7 @@
                 <w:sz w:val="24"/>
                 <w:szCs w:val="24"/>
               </w:rPr>
-              <w:t>Modernized the Pond Pro website with a focus on SEO. Also created automated scripts to replace tedious work flows within the organization</w:t>
+              <w:t>Modernized the Pond Pro website with a focus on SEO; Created automated scripts to replace tedious work flows within the organization</w:t>
             </w:r>
             <w:bookmarkStart w:id="3" w:name="__DdeLink__565_364923353"/>
             <w:r>
@@ -2146,7 +2218,7 @@
               </w:rPr>
               <w:t xml:space="preserve">. </w:t>
             </w:r>
-            <w:hyperlink r:id="rId6">
+            <w:hyperlink r:id="rId7">
               <w:r>
                 <w:rPr>
                   <w:rStyle w:val="InternetLink"/>
@@ -2245,9 +2317,9 @@
                 <w:sz w:val="24"/>
                 <w:szCs w:val="24"/>
               </w:rPr>
-              <w:t xml:space="preserve">Maintained the Law Depot website and back-end servers. Also worked on developing new features and digital products for the site. </w:t>
-            </w:r>
-            <w:hyperlink r:id="rId7">
+              <w:t xml:space="preserve">Maintained the Law Depot website and back-end servers; Worked on developing new features and digital products for the site. </w:t>
+            </w:r>
+            <w:hyperlink r:id="rId8">
               <w:r>
                 <w:rPr>
                   <w:rStyle w:val="InternetLink"/>
@@ -2347,7 +2419,7 @@
               </w:rPr>
               <w:t xml:space="preserve">Created a new website for Engraving Masters. </w:t>
             </w:r>
-            <w:hyperlink r:id="rId8">
+            <w:hyperlink r:id="rId9">
               <w:r>
                 <w:rPr>
                   <w:rStyle w:val="InternetLink"/>
@@ -2432,7 +2504,7 @@
                 <w:sz w:val="24"/>
                 <w:szCs w:val="24"/>
               </w:rPr>
-              <w:t>High School Intern</w:t>
+              <w:t>High School Internship Program</w:t>
             </w:r>
           </w:p>
           <w:p>
@@ -2450,7 +2522,7 @@
               </w:rPr>
               <w:t xml:space="preserve">Created Java Web crawlers for GitHub and Bitbucket that were later integrated in </w:t>
             </w:r>
-            <w:hyperlink r:id="rId9">
+            <w:hyperlink r:id="rId10">
               <w:r>
                 <w:rPr>
                   <w:rStyle w:val="InternetLink"/>
@@ -2470,7 +2542,7 @@
               </w:rPr>
               <w:t xml:space="preserve">, a platform for automated benchmark management. </w:t>
             </w:r>
-            <w:hyperlink r:id="rId10">
+            <w:hyperlink r:id="rId11">
               <w:r>
                 <w:rPr>
                   <w:rStyle w:val="InternetLink"/>
@@ -2652,7 +2724,7 @@
               </w:rPr>
               <w:t xml:space="preserve">This was an international AI competition hosted by </w:t>
             </w:r>
-            <w:hyperlink r:id="rId11">
+            <w:hyperlink r:id="rId12">
               <w:r>
                 <w:rPr>
                   <w:rStyle w:val="InternetLink"/>
@@ -3163,7 +3235,7 @@
                     <w:spacing w:before="57" w:after="57"/>
                     <w:rPr/>
                   </w:pPr>
-                  <w:hyperlink r:id="rId12">
+                  <w:hyperlink r:id="rId13">
                     <w:r>
                       <w:rPr>
                         <w:rStyle w:val="InternetLink"/>
@@ -5223,23 +5295,35 @@
       <w:rFonts w:ascii="Segoe UI" w:hAnsi="Segoe UI"/>
       <w:b w:val="false"/>
       <w:bCs w:val="false"/>
+      <w:color w:val="58934C"/>
+      <w:sz w:val="24"/>
+      <w:szCs w:val="24"/>
+    </w:rPr>
+  </w:style>
+  <w:style w:type="character" w:styleId="ListLabel326">
+    <w:name w:val="ListLabel 326"/>
+    <w:qFormat/>
+    <w:rPr>
+      <w:rFonts w:ascii="Segoe UI" w:hAnsi="Segoe UI"/>
+      <w:b w:val="false"/>
+      <w:bCs w:val="false"/>
       <w:color w:val="7AC16C"/>
       <w:sz w:val="36"/>
       <w:szCs w:val="36"/>
     </w:rPr>
   </w:style>
-  <w:style w:type="character" w:styleId="ListLabel326">
-    <w:name w:val="ListLabel 326"/>
-    <w:qFormat/>
-    <w:rPr>
-      <w:rFonts w:ascii="Segoe UI" w:hAnsi="Segoe UI"/>
-      <w:color w:val="58934C"/>
-      <w:sz w:val="24"/>
-      <w:szCs w:val="24"/>
-    </w:rPr>
-  </w:style>
   <w:style w:type="character" w:styleId="ListLabel327">
     <w:name w:val="ListLabel 327"/>
+    <w:qFormat/>
+    <w:rPr>
+      <w:rFonts w:ascii="Segoe UI" w:hAnsi="Segoe UI"/>
+      <w:color w:val="58934C"/>
+      <w:sz w:val="24"/>
+      <w:szCs w:val="24"/>
+    </w:rPr>
+  </w:style>
+  <w:style w:type="character" w:styleId="ListLabel328">
+    <w:name w:val="ListLabel 328"/>
     <w:qFormat/>
     <w:rPr>
       <w:rFonts w:ascii="Segoe UI" w:hAnsi="Segoe UI"/>
@@ -5251,8 +5335,8 @@
       <w:highlight w:val="white"/>
     </w:rPr>
   </w:style>
-  <w:style w:type="character" w:styleId="ListLabel328">
-    <w:name w:val="ListLabel 328"/>
+  <w:style w:type="character" w:styleId="ListLabel329">
+    <w:name w:val="ListLabel 329"/>
     <w:qFormat/>
     <w:rPr>
       <w:rFonts w:ascii="Segoe UI" w:hAnsi="Segoe UI"/>

</xml_diff>